<commit_message>
Create feature logging; fix error send too much email one schedule check
</commit_message>
<xml_diff>
--- a/Báo cáo sử dụng công cụ tự động kiểm tra thay đổi nội dung web.docx
+++ b/Báo cáo sử dụng công cụ tự động kiểm tra thay đổi nội dung web.docx
@@ -509,7 +509,7 @@
           <w:sz w:val="36"/>
           <w:szCs w:val="36"/>
         </w:rPr>
-        <w:t xml:space="preserve">Sử dụng </w:t>
+        <w:t>Giới thiệu</w:t>
       </w:r>
       <w:r>
         <w:rPr>
@@ -517,7 +517,7 @@
           <w:sz w:val="36"/>
           <w:szCs w:val="36"/>
         </w:rPr>
-        <w:t>Changed Content Detector (CCD)</w:t>
+        <w:t xml:space="preserve"> </w:t>
       </w:r>
       <w:r>
         <w:rPr>
@@ -525,6 +525,14 @@
           <w:sz w:val="36"/>
           <w:szCs w:val="36"/>
         </w:rPr>
+        <w:t>Changed Content Detector (CCD)</w:t>
+      </w:r>
+      <w:r>
+        <w:rPr>
+          <w:rFonts w:ascii="Times New Roman" w:hAnsi="Times New Roman" w:cs="Times New Roman"/>
+          <w:sz w:val="36"/>
+          <w:szCs w:val="36"/>
+        </w:rPr>
         <w:t>:</w:t>
       </w:r>
     </w:p>
@@ -555,14 +563,13 @@
       </w:pPr>
       <w:r>
         <w:rPr>
-          <w:rFonts w:ascii="Times New Roman" w:hAnsi="Times New Roman" w:cs="Times New Roman"/>
           <w:noProof/>
         </w:rPr>
         <w:drawing>
-          <wp:inline distT="0" distB="0" distL="0" distR="0" wp14:anchorId="3A5EE9A7" wp14:editId="14DE5F12">
-            <wp:extent cx="5943600" cy="1464310"/>
-            <wp:effectExtent l="0" t="0" r="0" b="2540"/>
-            <wp:docPr id="9" name="Picture 9"/>
+          <wp:inline distT="0" distB="0" distL="0" distR="0" wp14:anchorId="0EFD16A4" wp14:editId="0F8704EA">
+            <wp:extent cx="5943600" cy="1744980"/>
+            <wp:effectExtent l="0" t="0" r="0" b="7620"/>
+            <wp:docPr id="3" name="Picture 3"/>
             <wp:cNvGraphicFramePr>
               <a:graphicFrameLocks xmlns:a="http://schemas.openxmlformats.org/drawingml/2006/main" noChangeAspect="1"/>
             </wp:cNvGraphicFramePr>
@@ -582,7 +589,7 @@
                   <pic:spPr>
                     <a:xfrm>
                       <a:off x="0" y="0"/>
-                      <a:ext cx="5943600" cy="1464310"/>
+                      <a:ext cx="5943600" cy="1744980"/>
                     </a:xfrm>
                     <a:prstGeom prst="rect">
                       <a:avLst/>
@@ -630,6 +637,25 @@
           <w:sz w:val="28"/>
           <w:szCs w:val="28"/>
         </w:rPr>
+        <w:t>- log: thư mục chứa lịch sử các lần kiểm tra của từng ngày.</w:t>
+      </w:r>
+    </w:p>
+    <w:p>
+      <w:pPr>
+        <w:rPr>
+          <w:rFonts w:ascii="Times New Roman" w:hAnsi="Times New Roman" w:cs="Times New Roman"/>
+          <w:noProof/>
+          <w:sz w:val="28"/>
+          <w:szCs w:val="28"/>
+        </w:rPr>
+      </w:pPr>
+      <w:r>
+        <w:rPr>
+          <w:rFonts w:ascii="Times New Roman" w:hAnsi="Times New Roman" w:cs="Times New Roman"/>
+          <w:noProof/>
+          <w:sz w:val="28"/>
+          <w:szCs w:val="28"/>
+        </w:rPr>
         <w:t xml:space="preserve">- config: </w:t>
       </w:r>
       <w:r>
@@ -668,52 +694,6 @@
           <w:szCs w:val="28"/>
         </w:rPr>
         <w:t xml:space="preserve"> chứa các file html đánh dấu sự khác nhau nhận được</w:t>
-      </w:r>
-    </w:p>
-    <w:p>
-      <w:pPr>
-        <w:rPr>
-          <w:rFonts w:ascii="Times New Roman" w:hAnsi="Times New Roman" w:cs="Times New Roman"/>
-          <w:noProof/>
-          <w:sz w:val="28"/>
-          <w:szCs w:val="28"/>
-        </w:rPr>
-      </w:pPr>
-      <w:r>
-        <w:rPr>
-          <w:rFonts w:ascii="Times New Roman" w:hAnsi="Times New Roman" w:cs="Times New Roman"/>
-          <w:noProof/>
-          <w:sz w:val="28"/>
-          <w:szCs w:val="28"/>
-        </w:rPr>
-        <w:t>-</w:t>
-      </w:r>
-      <w:r>
-        <w:rPr>
-          <w:rFonts w:ascii="Times New Roman" w:hAnsi="Times New Roman" w:cs="Times New Roman"/>
-          <w:noProof/>
-          <w:sz w:val="28"/>
-          <w:szCs w:val="28"/>
-        </w:rPr>
-        <w:t xml:space="preserve"> </w:t>
-      </w:r>
-      <w:r>
-        <w:rPr>
-          <w:rFonts w:ascii="Times New Roman" w:hAnsi="Times New Roman" w:cs="Times New Roman"/>
-          <w:noProof/>
-          <w:sz w:val="28"/>
-          <w:szCs w:val="28"/>
-        </w:rPr>
-        <w:t>old_versions:</w:t>
-      </w:r>
-      <w:r>
-        <w:rPr>
-          <w:rFonts w:ascii="Times New Roman" w:hAnsi="Times New Roman" w:cs="Times New Roman"/>
-          <w:noProof/>
-          <w:sz w:val="28"/>
-          <w:szCs w:val="28"/>
-        </w:rPr>
-        <w:t xml:space="preserve"> lưu trữ các bản trước của file sau khi phát hiện bị thay đổi </w:t>
       </w:r>
     </w:p>
     <w:p>
@@ -751,6 +731,52 @@
           <w:sz w:val="28"/>
           <w:szCs w:val="28"/>
         </w:rPr>
+        <w:t>old_versions:</w:t>
+      </w:r>
+      <w:r>
+        <w:rPr>
+          <w:rFonts w:ascii="Times New Roman" w:hAnsi="Times New Roman" w:cs="Times New Roman"/>
+          <w:noProof/>
+          <w:sz w:val="28"/>
+          <w:szCs w:val="28"/>
+        </w:rPr>
+        <w:t xml:space="preserve"> lưu trữ các bản trước của file sau khi phát hiện bị thay đổi </w:t>
+      </w:r>
+    </w:p>
+    <w:p>
+      <w:pPr>
+        <w:rPr>
+          <w:rFonts w:ascii="Times New Roman" w:hAnsi="Times New Roman" w:cs="Times New Roman"/>
+          <w:noProof/>
+          <w:sz w:val="28"/>
+          <w:szCs w:val="28"/>
+        </w:rPr>
+      </w:pPr>
+      <w:r>
+        <w:rPr>
+          <w:rFonts w:ascii="Times New Roman" w:hAnsi="Times New Roman" w:cs="Times New Roman"/>
+          <w:noProof/>
+          <w:sz w:val="28"/>
+          <w:szCs w:val="28"/>
+        </w:rPr>
+        <w:t>-</w:t>
+      </w:r>
+      <w:r>
+        <w:rPr>
+          <w:rFonts w:ascii="Times New Roman" w:hAnsi="Times New Roman" w:cs="Times New Roman"/>
+          <w:noProof/>
+          <w:sz w:val="28"/>
+          <w:szCs w:val="28"/>
+        </w:rPr>
+        <w:t xml:space="preserve"> </w:t>
+      </w:r>
+      <w:r>
+        <w:rPr>
+          <w:rFonts w:ascii="Times New Roman" w:hAnsi="Times New Roman" w:cs="Times New Roman"/>
+          <w:noProof/>
+          <w:sz w:val="28"/>
+          <w:szCs w:val="28"/>
+        </w:rPr>
         <w:t>website-content:</w:t>
       </w:r>
       <w:r>
@@ -810,9 +836,9 @@
           <w:noProof/>
         </w:rPr>
         <w:drawing>
-          <wp:inline distT="0" distB="0" distL="0" distR="0" wp14:anchorId="75A8B72E" wp14:editId="62604E92">
-            <wp:extent cx="5943600" cy="982980"/>
-            <wp:effectExtent l="0" t="0" r="0" b="7620"/>
+          <wp:inline distT="0" distB="0" distL="0" distR="0" wp14:anchorId="01C40AE8" wp14:editId="1BA2162E">
+            <wp:extent cx="5848350" cy="933450"/>
+            <wp:effectExtent l="0" t="0" r="0" b="0"/>
             <wp:docPr id="1" name="Picture 1"/>
             <wp:cNvGraphicFramePr>
               <a:graphicFrameLocks xmlns:a="http://schemas.openxmlformats.org/drawingml/2006/main" noChangeAspect="1"/>
@@ -833,7 +859,7 @@
                   <pic:spPr>
                     <a:xfrm>
                       <a:off x="0" y="0"/>
-                      <a:ext cx="5943600" cy="982980"/>
+                      <a:ext cx="5848350" cy="933450"/>
                     </a:xfrm>
                     <a:prstGeom prst="rect">
                       <a:avLst/>
@@ -981,6 +1007,7 @@
           <w:sz w:val="28"/>
           <w:szCs w:val="28"/>
         </w:rPr>
+        <w:lastRenderedPageBreak/>
         <w:t>-senderPassword: mật khẩu mail của người gửi</w:t>
       </w:r>
     </w:p>
@@ -998,9 +1025,171 @@
           <w:sz w:val="28"/>
           <w:szCs w:val="28"/>
         </w:rPr>
-        <w:lastRenderedPageBreak/>
         <w:t>-receivers: các mail sẽ nhận thông báo khi phát hiện thay đổi.</w:t>
       </w:r>
+    </w:p>
+    <w:p>
+      <w:pPr>
+        <w:rPr>
+          <w:rFonts w:ascii="Times New Roman" w:hAnsi="Times New Roman" w:cs="Times New Roman"/>
+          <w:sz w:val="28"/>
+          <w:szCs w:val="28"/>
+        </w:rPr>
+      </w:pPr>
+      <w:r>
+        <w:rPr>
+          <w:rFonts w:ascii="Times New Roman" w:hAnsi="Times New Roman" w:cs="Times New Roman"/>
+          <w:sz w:val="28"/>
+          <w:szCs w:val="28"/>
+        </w:rPr>
+        <w:t>Có 2 trường hợp khi thêm đường dẫn:</w:t>
+      </w:r>
+    </w:p>
+    <w:p>
+      <w:pPr>
+        <w:rPr>
+          <w:rFonts w:ascii="Times New Roman" w:hAnsi="Times New Roman" w:cs="Times New Roman"/>
+          <w:sz w:val="28"/>
+          <w:szCs w:val="28"/>
+        </w:rPr>
+      </w:pPr>
+      <w:r>
+        <w:rPr>
+          <w:rFonts w:ascii="Times New Roman" w:hAnsi="Times New Roman" w:cs="Times New Roman"/>
+          <w:sz w:val="28"/>
+          <w:szCs w:val="28"/>
+        </w:rPr>
+        <w:t xml:space="preserve">+ Thêm đường dẫn </w:t>
+      </w:r>
+      <w:r>
+        <w:rPr>
+          <w:rFonts w:ascii="Times New Roman" w:hAnsi="Times New Roman" w:cs="Times New Roman"/>
+          <w:b/>
+          <w:sz w:val="28"/>
+          <w:szCs w:val="28"/>
+        </w:rPr>
+        <w:t>trước</w:t>
+      </w:r>
+      <w:r>
+        <w:rPr>
+          <w:rFonts w:ascii="Times New Roman" w:hAnsi="Times New Roman" w:cs="Times New Roman"/>
+          <w:sz w:val="28"/>
+          <w:szCs w:val="28"/>
+        </w:rPr>
+        <w:t xml:space="preserve"> </w:t>
+      </w:r>
+      <w:r>
+        <w:rPr>
+          <w:rFonts w:ascii="Times New Roman" w:hAnsi="Times New Roman" w:cs="Times New Roman"/>
+          <w:sz w:val="28"/>
+          <w:szCs w:val="28"/>
+        </w:rPr>
+        <w:t>khi</w:t>
+      </w:r>
+      <w:r>
+        <w:rPr>
+          <w:rFonts w:ascii="Times New Roman" w:hAnsi="Times New Roman" w:cs="Times New Roman"/>
+          <w:sz w:val="28"/>
+          <w:szCs w:val="28"/>
+        </w:rPr>
+        <w:t xml:space="preserve"> chạy ứng dụng: chỉ cần thêm title (tùy ý, gợi nhớ và không trùng) và link như trên.</w:t>
+      </w:r>
+    </w:p>
+    <w:p>
+      <w:pPr>
+        <w:rPr>
+          <w:rFonts w:ascii="Times New Roman" w:hAnsi="Times New Roman" w:cs="Times New Roman"/>
+          <w:sz w:val="28"/>
+          <w:szCs w:val="28"/>
+        </w:rPr>
+      </w:pPr>
+      <w:r>
+        <w:rPr>
+          <w:rFonts w:ascii="Times New Roman" w:hAnsi="Times New Roman" w:cs="Times New Roman"/>
+          <w:sz w:val="28"/>
+          <w:szCs w:val="28"/>
+        </w:rPr>
+        <w:t xml:space="preserve">+ Thêm đường dẫn khi </w:t>
+      </w:r>
+      <w:r>
+        <w:rPr>
+          <w:rFonts w:ascii="Times New Roman" w:hAnsi="Times New Roman" w:cs="Times New Roman"/>
+          <w:b/>
+          <w:sz w:val="28"/>
+          <w:szCs w:val="28"/>
+        </w:rPr>
+        <w:t>đang</w:t>
+      </w:r>
+      <w:r>
+        <w:rPr>
+          <w:rFonts w:ascii="Times New Roman" w:hAnsi="Times New Roman" w:cs="Times New Roman"/>
+          <w:sz w:val="28"/>
+          <w:szCs w:val="28"/>
+        </w:rPr>
+        <w:t xml:space="preserve"> chạy ứng dụng: cũng thêm title cùng link nhưng phải gọi đến đường dẫn </w:t>
+      </w:r>
+      <w:r>
+        <w:rPr>
+          <w:rFonts w:ascii="Times New Roman" w:hAnsi="Times New Roman" w:cs="Times New Roman"/>
+          <w:b/>
+          <w:sz w:val="28"/>
+          <w:szCs w:val="28"/>
+        </w:rPr>
+        <w:t xml:space="preserve">/update-config </w:t>
+      </w:r>
+      <w:r>
+        <w:rPr>
+          <w:rFonts w:ascii="Times New Roman" w:hAnsi="Times New Roman" w:cs="Times New Roman"/>
+          <w:sz w:val="28"/>
+          <w:szCs w:val="28"/>
+        </w:rPr>
+        <w:t>để đường dẫn được đưa vào kiểm tra vào những lần sau.</w:t>
+      </w:r>
+    </w:p>
+    <w:p>
+      <w:pPr>
+        <w:rPr>
+          <w:rFonts w:ascii="Times New Roman" w:hAnsi="Times New Roman" w:cs="Times New Roman"/>
+          <w:sz w:val="28"/>
+          <w:szCs w:val="28"/>
+        </w:rPr>
+      </w:pPr>
+      <w:r>
+        <w:rPr>
+          <w:rFonts w:ascii="Times New Roman" w:hAnsi="Times New Roman" w:cs="Times New Roman"/>
+          <w:sz w:val="28"/>
+          <w:szCs w:val="28"/>
+        </w:rPr>
+        <w:t xml:space="preserve">Tương tự, khi không muốn kiểm tra đường dẫn nào nữa thì chỉ cần bỏ đường dẫn khỏi file config.json và gọi vào </w:t>
+      </w:r>
+      <w:r>
+        <w:rPr>
+          <w:rFonts w:ascii="Times New Roman" w:hAnsi="Times New Roman" w:cs="Times New Roman"/>
+          <w:b/>
+          <w:sz w:val="28"/>
+          <w:szCs w:val="28"/>
+        </w:rPr>
+        <w:t>/update-config</w:t>
+      </w:r>
+      <w:r>
+        <w:rPr>
+          <w:rFonts w:ascii="Times New Roman" w:hAnsi="Times New Roman" w:cs="Times New Roman"/>
+          <w:sz w:val="28"/>
+          <w:szCs w:val="28"/>
+        </w:rPr>
+        <w:t>.</w:t>
+      </w:r>
+    </w:p>
+    <w:p>
+      <w:pPr>
+        <w:rPr>
+          <w:rFonts w:ascii="Times New Roman" w:hAnsi="Times New Roman" w:cs="Times New Roman"/>
+          <w:sz w:val="28"/>
+          <w:szCs w:val="28"/>
+        </w:rPr>
+      </w:pPr>
+      <w:bookmarkStart w:id="0" w:name="_GoBack"/>
+      <w:bookmarkEnd w:id="0"/>
     </w:p>
     <w:p>
       <w:pPr>
@@ -1088,22 +1277,48 @@
           <w:szCs w:val="28"/>
         </w:rPr>
       </w:pPr>
-    </w:p>
-    <w:p>
-      <w:pPr>
-        <w:rPr>
-          <w:rFonts w:ascii="Times New Roman" w:hAnsi="Times New Roman" w:cs="Times New Roman"/>
-          <w:sz w:val="28"/>
-          <w:szCs w:val="28"/>
-        </w:rPr>
-      </w:pPr>
-      <w:r>
-        <w:rPr>
-          <w:rFonts w:ascii="Times New Roman" w:hAnsi="Times New Roman" w:cs="Times New Roman"/>
-          <w:sz w:val="28"/>
-          <w:szCs w:val="28"/>
-        </w:rPr>
-        <w:t>Để chạy phần mềm, dùng terminal, cmd,… chỉ cần gọi lệnh :</w:t>
+      <w:r>
+        <w:rPr>
+          <w:rFonts w:ascii="Times New Roman" w:hAnsi="Times New Roman" w:cs="Times New Roman"/>
+          <w:sz w:val="28"/>
+          <w:szCs w:val="28"/>
+        </w:rPr>
+        <w:t>- File log-config.xml: là file cấu hình ghi log.</w:t>
+      </w:r>
+    </w:p>
+    <w:p>
+      <w:pPr>
+        <w:rPr>
+          <w:rFonts w:ascii="Times New Roman" w:hAnsi="Times New Roman" w:cs="Times New Roman"/>
+          <w:sz w:val="28"/>
+          <w:szCs w:val="28"/>
+        </w:rPr>
+      </w:pPr>
+    </w:p>
+    <w:p>
+      <w:pPr>
+        <w:rPr>
+          <w:rFonts w:ascii="Times New Roman" w:hAnsi="Times New Roman" w:cs="Times New Roman"/>
+          <w:sz w:val="28"/>
+          <w:szCs w:val="28"/>
+        </w:rPr>
+      </w:pPr>
+      <w:r>
+        <w:rPr>
+          <w:rFonts w:ascii="Times New Roman" w:hAnsi="Times New Roman" w:cs="Times New Roman"/>
+          <w:b/>
+          <w:sz w:val="28"/>
+          <w:szCs w:val="28"/>
+        </w:rPr>
+        <w:t>Để chạy phần mềm</w:t>
+      </w:r>
+      <w:r>
+        <w:rPr>
+          <w:rFonts w:ascii="Times New Roman" w:hAnsi="Times New Roman" w:cs="Times New Roman"/>
+          <w:sz w:val="28"/>
+          <w:szCs w:val="28"/>
+        </w:rPr>
+        <w:t>, dùng terminal, cmd,… chỉ cần gọi lệnh :</w:t>
       </w:r>
     </w:p>
     <w:p>
@@ -1234,6 +1449,7 @@
         <w:rPr>
           <w:noProof/>
         </w:rPr>
+        <w:lastRenderedPageBreak/>
         <w:drawing>
           <wp:inline distT="0" distB="0" distL="0" distR="0" wp14:anchorId="43A159D8" wp14:editId="76B0C290">
             <wp:extent cx="5943600" cy="3361690"/>
@@ -1297,15 +1513,12 @@
           <w:szCs w:val="28"/>
         </w:rPr>
       </w:pPr>
-      <w:bookmarkStart w:id="0" w:name="_GoBack"/>
-      <w:bookmarkEnd w:id="0"/>
-      <w:r>
-        <w:rPr>
-          <w:rFonts w:ascii="Times New Roman" w:hAnsi="Times New Roman" w:cs="Times New Roman"/>
-          <w:sz w:val="28"/>
-          <w:szCs w:val="28"/>
-        </w:rPr>
-        <w:lastRenderedPageBreak/>
+      <w:r>
+        <w:rPr>
+          <w:rFonts w:ascii="Times New Roman" w:hAnsi="Times New Roman" w:cs="Times New Roman"/>
+          <w:sz w:val="28"/>
+          <w:szCs w:val="28"/>
+        </w:rPr>
         <w:t>Mail có kèm theo đường dẫn theo dõi, thời gian phát hiện và file chỉ ra sự khác nhau.</w:t>
       </w:r>
       <w:r>
@@ -1398,25 +1611,23 @@
           <w:sz w:val="28"/>
           <w:szCs w:val="28"/>
         </w:rPr>
-        <w:t>Nội dung đượng thêm sẽ được đánh dấu màu xanh lục, nội dung bị xóa sẽ bị gạch giữa như trên.</w:t>
-      </w:r>
-    </w:p>
-    <w:p>
-      <w:pPr>
-        <w:rPr>
-          <w:rFonts w:ascii="Times New Roman" w:hAnsi="Times New Roman" w:cs="Times New Roman"/>
-          <w:sz w:val="28"/>
-          <w:szCs w:val="28"/>
-        </w:rPr>
-      </w:pPr>
-      <w:r>
-        <w:rPr>
-          <w:rFonts w:ascii="Times New Roman" w:hAnsi="Times New Roman" w:cs="Times New Roman"/>
-          <w:sz w:val="28"/>
-          <w:szCs w:val="28"/>
-        </w:rPr>
-        <w:tab/>
-        <w:t xml:space="preserve"> </w:t>
+        <w:t>Nội dung đượ</w:t>
+      </w:r>
+      <w:r>
+        <w:rPr>
+          <w:rFonts w:ascii="Times New Roman" w:hAnsi="Times New Roman" w:cs="Times New Roman"/>
+          <w:sz w:val="28"/>
+          <w:szCs w:val="28"/>
+        </w:rPr>
+        <w:t>c</w:t>
+      </w:r>
+      <w:r>
+        <w:rPr>
+          <w:rFonts w:ascii="Times New Roman" w:hAnsi="Times New Roman" w:cs="Times New Roman"/>
+          <w:sz w:val="28"/>
+          <w:szCs w:val="28"/>
+        </w:rPr>
+        <w:t xml:space="preserve"> thêm sẽ được đánh dấu màu xanh lục, nội dung bị xóa sẽ bị gạch giữa như trên.</w:t>
       </w:r>
     </w:p>
     <w:p>
@@ -1542,6 +1753,127 @@
 <file path=word/numbering.xml><?xml version="1.0" encoding="utf-8"?>
 <w:numbering xmlns:wpc="http://schemas.microsoft.com/office/word/2010/wordprocessingCanvas" xmlns:mc="http://schemas.openxmlformats.org/markup-compatibility/2006" xmlns:o="urn:schemas-microsoft-com:office:office" xmlns:r="http://schemas.openxmlformats.org/officeDocument/2006/relationships" xmlns:m="http://schemas.openxmlformats.org/officeDocument/2006/math" xmlns:v="urn:schemas-microsoft-com:vml" xmlns:wp14="http://schemas.microsoft.com/office/word/2010/wordprocessingDrawing" xmlns:wp="http://schemas.openxmlformats.org/drawingml/2006/wordprocessingDrawing" xmlns:w10="urn:schemas-microsoft-com:office:word" xmlns:w="http://schemas.openxmlformats.org/wordprocessingml/2006/main" xmlns:w14="http://schemas.microsoft.com/office/word/2010/wordml" xmlns:w15="http://schemas.microsoft.com/office/word/2012/wordml" xmlns:wpg="http://schemas.microsoft.com/office/word/2010/wordprocessingGroup" xmlns:wpi="http://schemas.microsoft.com/office/word/2010/wordprocessingInk" xmlns:wne="http://schemas.microsoft.com/office/word/2006/wordml" xmlns:wps="http://schemas.microsoft.com/office/word/2010/wordprocessingShape" mc:Ignorable="w14 w15 wp14">
   <w:abstractNum w:abstractNumId="0">
+    <w:nsid w:val="22D15D02"/>
+    <w:multiLevelType w:val="multilevel"/>
+    <w:tmpl w:val="E682C67E"/>
+    <w:lvl w:ilvl="0">
+      <w:start w:val="1"/>
+      <w:numFmt w:val="decimal"/>
+      <w:lvlText w:val="%1."/>
+      <w:lvlJc w:val="left"/>
+      <w:pPr>
+        <w:ind w:left="720" w:hanging="360"/>
+      </w:pPr>
+      <w:rPr>
+        <w:rFonts w:hint="default"/>
+      </w:rPr>
+    </w:lvl>
+    <w:lvl w:ilvl="1">
+      <w:start w:val="1"/>
+      <w:numFmt w:val="decimal"/>
+      <w:isLgl/>
+      <w:lvlText w:val="%1.%2."/>
+      <w:lvlJc w:val="left"/>
+      <w:pPr>
+        <w:ind w:left="1080" w:hanging="720"/>
+      </w:pPr>
+      <w:rPr>
+        <w:rFonts w:hint="default"/>
+      </w:rPr>
+    </w:lvl>
+    <w:lvl w:ilvl="2">
+      <w:start w:val="1"/>
+      <w:numFmt w:val="decimal"/>
+      <w:isLgl/>
+      <w:lvlText w:val="%1.%2.%3."/>
+      <w:lvlJc w:val="left"/>
+      <w:pPr>
+        <w:ind w:left="1080" w:hanging="720"/>
+      </w:pPr>
+      <w:rPr>
+        <w:rFonts w:hint="default"/>
+      </w:rPr>
+    </w:lvl>
+    <w:lvl w:ilvl="3">
+      <w:start w:val="1"/>
+      <w:numFmt w:val="decimal"/>
+      <w:isLgl/>
+      <w:lvlText w:val="%1.%2.%3.%4."/>
+      <w:lvlJc w:val="left"/>
+      <w:pPr>
+        <w:ind w:left="1440" w:hanging="1080"/>
+      </w:pPr>
+      <w:rPr>
+        <w:rFonts w:hint="default"/>
+      </w:rPr>
+    </w:lvl>
+    <w:lvl w:ilvl="4">
+      <w:start w:val="1"/>
+      <w:numFmt w:val="decimal"/>
+      <w:isLgl/>
+      <w:lvlText w:val="%1.%2.%3.%4.%5."/>
+      <w:lvlJc w:val="left"/>
+      <w:pPr>
+        <w:ind w:left="1440" w:hanging="1080"/>
+      </w:pPr>
+      <w:rPr>
+        <w:rFonts w:hint="default"/>
+      </w:rPr>
+    </w:lvl>
+    <w:lvl w:ilvl="5">
+      <w:start w:val="1"/>
+      <w:numFmt w:val="decimal"/>
+      <w:isLgl/>
+      <w:lvlText w:val="%1.%2.%3.%4.%5.%6."/>
+      <w:lvlJc w:val="left"/>
+      <w:pPr>
+        <w:ind w:left="1800" w:hanging="1440"/>
+      </w:pPr>
+      <w:rPr>
+        <w:rFonts w:hint="default"/>
+      </w:rPr>
+    </w:lvl>
+    <w:lvl w:ilvl="6">
+      <w:start w:val="1"/>
+      <w:numFmt w:val="decimal"/>
+      <w:isLgl/>
+      <w:lvlText w:val="%1.%2.%3.%4.%5.%6.%7."/>
+      <w:lvlJc w:val="left"/>
+      <w:pPr>
+        <w:ind w:left="2160" w:hanging="1800"/>
+      </w:pPr>
+      <w:rPr>
+        <w:rFonts w:hint="default"/>
+      </w:rPr>
+    </w:lvl>
+    <w:lvl w:ilvl="7">
+      <w:start w:val="1"/>
+      <w:numFmt w:val="decimal"/>
+      <w:isLgl/>
+      <w:lvlText w:val="%1.%2.%3.%4.%5.%6.%7.%8."/>
+      <w:lvlJc w:val="left"/>
+      <w:pPr>
+        <w:ind w:left="2160" w:hanging="1800"/>
+      </w:pPr>
+      <w:rPr>
+        <w:rFonts w:hint="default"/>
+      </w:rPr>
+    </w:lvl>
+    <w:lvl w:ilvl="8">
+      <w:start w:val="1"/>
+      <w:numFmt w:val="decimal"/>
+      <w:isLgl/>
+      <w:lvlText w:val="%1.%2.%3.%4.%5.%6.%7.%8.%9."/>
+      <w:lvlJc w:val="left"/>
+      <w:pPr>
+        <w:ind w:left="2520" w:hanging="2160"/>
+      </w:pPr>
+      <w:rPr>
+        <w:rFonts w:hint="default"/>
+      </w:rPr>
+    </w:lvl>
+  </w:abstractNum>
+  <w:abstractNum w:abstractNumId="1">
     <w:nsid w:val="2CE16402"/>
     <w:multiLevelType w:val="multilevel"/>
     <w:tmpl w:val="E682C67E"/>
@@ -1662,7 +1994,7 @@
       </w:rPr>
     </w:lvl>
   </w:abstractNum>
-  <w:abstractNum w:abstractNumId="1">
+  <w:abstractNum w:abstractNumId="2">
     <w:nsid w:val="63E8783A"/>
     <w:multiLevelType w:val="hybridMultilevel"/>
     <w:tmpl w:val="B0E8604C"/>
@@ -1751,7 +2083,7 @@
       </w:pPr>
     </w:lvl>
   </w:abstractNum>
-  <w:abstractNum w:abstractNumId="2">
+  <w:abstractNum w:abstractNumId="3">
     <w:nsid w:val="7FB3549B"/>
     <w:multiLevelType w:val="hybridMultilevel"/>
     <w:tmpl w:val="565C77AE"/>
@@ -1841,12 +2173,15 @@
     </w:lvl>
   </w:abstractNum>
   <w:num w:numId="1">
+    <w:abstractNumId w:val="2"/>
+  </w:num>
+  <w:num w:numId="2">
+    <w:abstractNumId w:val="3"/>
+  </w:num>
+  <w:num w:numId="3">
     <w:abstractNumId w:val="1"/>
   </w:num>
-  <w:num w:numId="2">
-    <w:abstractNumId w:val="2"/>
-  </w:num>
-  <w:num w:numId="3">
+  <w:num w:numId="4">
     <w:abstractNumId w:val="0"/>
   </w:num>
 </w:numbering>

</xml_diff>